<commit_message>
Finalized test plan (missing Vince and Tod's contribution)
</commit_message>
<xml_diff>
--- a/Documentation/CS3860 Deliverables/Test Plan - Group Report.docx
+++ b/Documentation/CS3860 Deliverables/Test Plan - Group Report.docx
@@ -868,6 +868,14 @@
                 <w:szCs w:val="24"/>
               </w:rPr>
             </w:pPr>
+            <w:r>
+              <w:rPr>
+                <w:rFonts w:ascii="Times New Roman" w:hAnsi="Times New Roman"/>
+                <w:sz w:val="24"/>
+                <w:szCs w:val="24"/>
+              </w:rPr>
+              <w:t>349</w:t>
+            </w:r>
           </w:p>
         </w:tc>
         <w:tc>
@@ -930,6 +938,14 @@
                 <w:szCs w:val="24"/>
               </w:rPr>
             </w:pPr>
+            <w:r>
+              <w:rPr>
+                <w:rFonts w:ascii="Times New Roman" w:hAnsi="Times New Roman"/>
+                <w:sz w:val="24"/>
+                <w:szCs w:val="24"/>
+              </w:rPr>
+              <w:t>843</w:t>
+            </w:r>
           </w:p>
         </w:tc>
         <w:tc>
@@ -992,6 +1008,14 @@
                 <w:szCs w:val="24"/>
               </w:rPr>
             </w:pPr>
+            <w:r>
+              <w:rPr>
+                <w:rFonts w:ascii="Times New Roman" w:hAnsi="Times New Roman"/>
+                <w:sz w:val="24"/>
+                <w:szCs w:val="24"/>
+              </w:rPr>
+              <w:t>580</w:t>
+            </w:r>
           </w:p>
         </w:tc>
         <w:tc>
@@ -1009,6 +1033,14 @@
                 <w:szCs w:val="24"/>
               </w:rPr>
             </w:pPr>
+            <w:r>
+              <w:rPr>
+                <w:rFonts w:ascii="Times New Roman" w:hAnsi="Times New Roman"/>
+                <w:sz w:val="24"/>
+                <w:szCs w:val="24"/>
+              </w:rPr>
+              <w:t>Integration of R6Stats module, R6Stats test design, test plan documentation</w:t>
+            </w:r>
           </w:p>
         </w:tc>
       </w:tr>
@@ -1056,6 +1088,14 @@
                 <w:szCs w:val="24"/>
               </w:rPr>
             </w:pPr>
+            <w:r>
+              <w:rPr>
+                <w:rFonts w:ascii="Times New Roman" w:hAnsi="Times New Roman"/>
+                <w:sz w:val="24"/>
+                <w:szCs w:val="24"/>
+              </w:rPr>
+              <w:t>1772</w:t>
+            </w:r>
           </w:p>
         </w:tc>
         <w:tc>
@@ -1937,7 +1977,6 @@
           <w:sz w:val="28"/>
           <w:szCs w:val="28"/>
         </w:rPr>
-        <w:lastRenderedPageBreak/>
         <w:t>Files and their locations:</w:t>
       </w:r>
     </w:p>
@@ -2483,8 +2522,36 @@
           <w:sz w:val="24"/>
           <w:szCs w:val="24"/>
         </w:rPr>
-        <w:t>TODO</w:t>
+        <w:t xml:space="preserve">This week I worked on integrating the PHP API I found. Unfortunately, the project is in C#, so I spent some time attempting to port the library. This was not feasible as it relies on some PHP-only resources and coding a C# equivalent would be outside the time-scope of this deliverable sprint. I attempted to utilize a wrapping tool to use the original library, but the two main options were either outdated or deprecated entirely. Later in the sprint, I found a more suitable library, but it remains buggy. My test designs focus on the interactions inside my module as the calls from the main program are not direct. </w:t>
       </w:r>
+      <w:r>
+        <w:rPr>
+          <w:rFonts w:ascii="Times New Roman" w:hAnsi="Times New Roman"/>
+          <w:sz w:val="24"/>
+          <w:szCs w:val="24"/>
+        </w:rPr>
+        <w:t xml:space="preserve">Because </w:t>
+      </w:r>
+      <w:proofErr w:type="spellStart"/>
+      <w:r>
+        <w:rPr>
+          <w:rFonts w:ascii="Times New Roman" w:hAnsi="Times New Roman"/>
+          <w:sz w:val="24"/>
+          <w:szCs w:val="24"/>
+        </w:rPr>
+        <w:t>DSharpPlus</w:t>
+      </w:r>
+      <w:proofErr w:type="spellEnd"/>
+      <w:r>
+        <w:rPr>
+          <w:rFonts w:ascii="Times New Roman" w:hAnsi="Times New Roman"/>
+          <w:sz w:val="24"/>
+          <w:szCs w:val="24"/>
+        </w:rPr>
+        <w:t xml:space="preserve"> uses a command pattern to locate the module to run, I cannot test integration with the main program beyond the tags applied to my commands. Instead, I plan to focus on the design of internal tests and the resulting output displayed after the module runs. </w:t>
+      </w:r>
+      <w:bookmarkStart w:id="0" w:name="_GoBack"/>
+      <w:bookmarkEnd w:id="0"/>
     </w:p>
     <w:p>
       <w:pPr>
@@ -2507,8 +2574,6 @@
           <w:szCs w:val="24"/>
         </w:rPr>
       </w:pPr>
-      <w:bookmarkStart w:id="0" w:name="_GoBack"/>
-      <w:bookmarkEnd w:id="0"/>
     </w:p>
     <w:p>
       <w:pPr>
@@ -3992,7 +4057,7 @@
 </file>
 
 <file path=customXml/itemProps1.xml><?xml version="1.0" encoding="utf-8"?>
-<ds:datastoreItem xmlns:ds="http://schemas.openxmlformats.org/officeDocument/2006/customXml" ds:itemID="{87E93485-CD67-4D43-A51C-0672DDC29615}">
+<ds:datastoreItem xmlns:ds="http://schemas.openxmlformats.org/officeDocument/2006/customXml" ds:itemID="{FF2CEFB9-45B1-42FF-AD79-CF6560B4E892}">
   <ds:schemaRefs>
     <ds:schemaRef ds:uri="http://schemas.openxmlformats.org/officeDocument/2006/bibliography"/>
   </ds:schemaRefs>

</xml_diff>

<commit_message>
updated testing plan documentation
</commit_message>
<xml_diff>
--- a/Documentation/CS3860 Deliverables/Test Plan - Group Report.docx
+++ b/Documentation/CS3860 Deliverables/Test Plan - Group Report.docx
@@ -406,19 +406,8 @@
                 <w:sz w:val="24"/>
                 <w:szCs w:val="24"/>
               </w:rPr>
-              <w:t xml:space="preserve">Vince – testing of containerizing </w:t>
-            </w:r>
-            <w:proofErr w:type="spellStart"/>
-            <w:r>
-              <w:rPr>
-                <w:rFonts w:ascii="Times New Roman" w:hAnsi="Times New Roman"/>
-                <w:snapToGrid w:val="0"/>
-                <w:sz w:val="24"/>
-                <w:szCs w:val="24"/>
-              </w:rPr>
-              <w:t>DSharpPlus</w:t>
-            </w:r>
-            <w:proofErr w:type="spellEnd"/>
+              <w:t>Vince – testing of containerizing DSharpPlus</w:t>
+            </w:r>
           </w:p>
           <w:p>
             <w:pPr>
@@ -1253,27 +1242,7 @@
                 <w:sz w:val="24"/>
                 <w:szCs w:val="24"/>
               </w:rPr>
-              <w:t xml:space="preserve">Resolution Date </w:t>
-            </w:r>
-            <w:proofErr w:type="gramStart"/>
-            <w:r>
-              <w:rPr>
-                <w:rFonts w:ascii="Times New Roman" w:hAnsi="Times New Roman"/>
-                <w:b/>
-                <w:sz w:val="24"/>
-                <w:szCs w:val="24"/>
-              </w:rPr>
-              <w:t>( Est</w:t>
-            </w:r>
-            <w:proofErr w:type="gramEnd"/>
-            <w:r>
-              <w:rPr>
-                <w:rFonts w:ascii="Times New Roman" w:hAnsi="Times New Roman"/>
-                <w:b/>
-                <w:sz w:val="24"/>
-                <w:szCs w:val="24"/>
-              </w:rPr>
-              <w:t>. – Act. )</w:t>
+              <w:t>Resolution Date ( Est. – Act. )</w:t>
             </w:r>
           </w:p>
         </w:tc>
@@ -1329,27 +1298,7 @@
                 <w:sz w:val="24"/>
                 <w:szCs w:val="24"/>
               </w:rPr>
-              <w:t xml:space="preserve">Description ( </w:t>
-            </w:r>
-            <w:proofErr w:type="spellStart"/>
-            <w:r>
-              <w:rPr>
-                <w:rFonts w:ascii="Times New Roman" w:hAnsi="Times New Roman"/>
-                <w:b/>
-                <w:sz w:val="24"/>
-                <w:szCs w:val="24"/>
-              </w:rPr>
-              <w:t>Prob</w:t>
-            </w:r>
-            <w:proofErr w:type="spellEnd"/>
-            <w:r>
-              <w:rPr>
-                <w:rFonts w:ascii="Times New Roman" w:hAnsi="Times New Roman"/>
-                <w:b/>
-                <w:sz w:val="24"/>
-                <w:szCs w:val="24"/>
-              </w:rPr>
-              <w:t xml:space="preserve"> / Resolution )</w:t>
+              <w:t>Description ( Prob / Resolution )</w:t>
             </w:r>
           </w:p>
         </w:tc>
@@ -1633,23 +1582,13 @@
                 <w:szCs w:val="24"/>
               </w:rPr>
             </w:pPr>
-            <w:proofErr w:type="spellStart"/>
-            <w:r>
-              <w:rPr>
-                <w:rFonts w:ascii="Times New Roman" w:hAnsi="Times New Roman"/>
-                <w:sz w:val="24"/>
-                <w:szCs w:val="24"/>
-              </w:rPr>
-              <w:t>Bot</w:t>
-            </w:r>
-            <w:proofErr w:type="spellEnd"/>
-            <w:r>
-              <w:rPr>
-                <w:rFonts w:ascii="Times New Roman" w:hAnsi="Times New Roman"/>
-                <w:sz w:val="24"/>
-                <w:szCs w:val="24"/>
-              </w:rPr>
-              <w:t xml:space="preserve"> will not connect to voice channel.</w:t>
+            <w:r>
+              <w:rPr>
+                <w:rFonts w:ascii="Times New Roman" w:hAnsi="Times New Roman"/>
+                <w:sz w:val="24"/>
+                <w:szCs w:val="24"/>
+              </w:rPr>
+              <w:t>Bot will not connect to voice channel.</w:t>
             </w:r>
           </w:p>
         </w:tc>
@@ -2448,8 +2387,10 @@
           <w:sz w:val="24"/>
           <w:szCs w:val="24"/>
         </w:rPr>
-        <w:t>TODO</w:t>
+        <w:t>This week I worked on getting the bot up and running so we could have a location where we can run baseline tests and regression testing after the changes. While doing this I started looking into actual functionality of the bot and found a few bugs while trying to get a baseline for if we broke the bot with any changes we are going to make. While doing this I found that we will not be able to step through the code in class and run on a lab computer due to dependencies on software that would need to be installed in order to run the bot as well as some setup that would be required. With this I also have found some potentially more important places to focus and may work more towards those than just wrapping different pieces of the startup code.</w:t>
       </w:r>
+      <w:bookmarkStart w:id="0" w:name="_GoBack"/>
+      <w:bookmarkEnd w:id="0"/>
     </w:p>
     <w:p>
       <w:pPr>
@@ -2530,28 +2471,8 @@
           <w:sz w:val="24"/>
           <w:szCs w:val="24"/>
         </w:rPr>
-        <w:t xml:space="preserve">Because </w:t>
+        <w:t xml:space="preserve">Because DSharpPlus uses a command pattern to locate the module to run, I cannot test integration with the main program beyond the tags applied to my commands. Instead, I plan to focus on the design of internal tests and the resulting output displayed after the module runs. </w:t>
       </w:r>
-      <w:proofErr w:type="spellStart"/>
-      <w:r>
-        <w:rPr>
-          <w:rFonts w:ascii="Times New Roman" w:hAnsi="Times New Roman"/>
-          <w:sz w:val="24"/>
-          <w:szCs w:val="24"/>
-        </w:rPr>
-        <w:t>DSharpPlus</w:t>
-      </w:r>
-      <w:proofErr w:type="spellEnd"/>
-      <w:r>
-        <w:rPr>
-          <w:rFonts w:ascii="Times New Roman" w:hAnsi="Times New Roman"/>
-          <w:sz w:val="24"/>
-          <w:szCs w:val="24"/>
-        </w:rPr>
-        <w:t xml:space="preserve"> uses a command pattern to locate the module to run, I cannot test integration with the main program beyond the tags applied to my commands. Instead, I plan to focus on the design of internal tests and the resulting output displayed after the module runs. </w:t>
-      </w:r>
-      <w:bookmarkStart w:id="0" w:name="_GoBack"/>
-      <w:bookmarkEnd w:id="0"/>
     </w:p>
     <w:p>
       <w:pPr>
@@ -2674,7 +2595,7 @@
           <w:rPr>
             <w:noProof/>
           </w:rPr>
-          <w:t>2</w:t>
+          <w:t>1</w:t>
         </w:r>
         <w:r>
           <w:rPr>
@@ -4057,7 +3978,7 @@
 </file>
 
 <file path=customXml/itemProps1.xml><?xml version="1.0" encoding="utf-8"?>
-<ds:datastoreItem xmlns:ds="http://schemas.openxmlformats.org/officeDocument/2006/customXml" ds:itemID="{FF2CEFB9-45B1-42FF-AD79-CF6560B4E892}">
+<ds:datastoreItem xmlns:ds="http://schemas.openxmlformats.org/officeDocument/2006/customXml" ds:itemID="{277BA8A5-1CDD-42AC-ABEB-7A46D59AE11D}">
   <ds:schemaRefs>
     <ds:schemaRef ds:uri="http://schemas.openxmlformats.org/officeDocument/2006/bibliography"/>
   </ds:schemaRefs>

</xml_diff>